<commit_message>
Actualizar documento de diseño de software y agregar diagrama de paquetes
</commit_message>
<xml_diff>
--- a/03. SDD.docx
+++ b/03. SDD.docx
@@ -22,17 +22,15 @@
           <w:color w:val="000090"/>
           <w:lang w:val="es-ES"/>
         </w:rPr>
-        <w:t xml:space="preserve">A </w:t>
-      </w:r>
-      <w:proofErr w:type="gramStart"/>
+        <w:t>A continuación</w:t>
+      </w:r>
       <w:r>
         <w:rPr>
           <w:color w:val="000090"/>
           <w:lang w:val="es-ES"/>
         </w:rPr>
-        <w:t>continuación</w:t>
-      </w:r>
-      <w:proofErr w:type="gramEnd"/>
+        <w:t>,</w:t>
+      </w:r>
       <w:r>
         <w:rPr>
           <w:color w:val="000090"/>
@@ -722,6 +720,20 @@
                 <w:lang w:val="es-CO"/>
               </w:rPr>
             </w:pPr>
+            <w:r>
+              <w:rPr>
+                <w:color w:val="000090"/>
+                <w:lang w:val="es-CO"/>
+              </w:rPr>
+              <w:t>25/</w:t>
+            </w:r>
+            <w:r>
+              <w:rPr>
+                <w:color w:val="000090"/>
+                <w:lang w:val="es-CO"/>
+              </w:rPr>
+              <w:t>03/2025</w:t>
+            </w:r>
           </w:p>
         </w:tc>
         <w:tc>
@@ -736,6 +748,12 @@
                 <w:lang w:val="es-CO"/>
               </w:rPr>
             </w:pPr>
+            <w:r>
+              <w:rPr>
+                <w:lang w:val="es-CO"/>
+              </w:rPr>
+              <w:t>Creación de diagrama de paquetes</w:t>
+            </w:r>
           </w:p>
         </w:tc>
         <w:tc>
@@ -749,6 +767,24 @@
                 <w:lang w:val="es-CO"/>
               </w:rPr>
             </w:pPr>
+            <w:r>
+              <w:rPr>
+                <w:lang w:val="es-CO"/>
+              </w:rPr>
+              <w:t>S</w:t>
+            </w:r>
+            <w:r>
+              <w:rPr>
+                <w:lang w:val="es-CO"/>
+              </w:rPr>
+              <w:t>antiago</w:t>
+            </w:r>
+            <w:r>
+              <w:rPr>
+                <w:lang w:val="es-CO"/>
+              </w:rPr>
+              <w:t xml:space="preserve"> mesa</w:t>
+            </w:r>
           </w:p>
         </w:tc>
       </w:tr>
@@ -766,6 +802,13 @@
                 <w:lang w:val="es-CO"/>
               </w:rPr>
             </w:pPr>
+            <w:r>
+              <w:rPr>
+                <w:color w:val="000090"/>
+                <w:lang w:val="es-CO"/>
+              </w:rPr>
+              <w:t>1/04/2025</w:t>
+            </w:r>
           </w:p>
         </w:tc>
         <w:tc>
@@ -779,6 +822,12 @@
                 <w:lang w:val="es-CO"/>
               </w:rPr>
             </w:pPr>
+            <w:r>
+              <w:rPr>
+                <w:lang w:val="es-CO"/>
+              </w:rPr>
+              <w:t>Corrección de diagrama de paquetes</w:t>
+            </w:r>
           </w:p>
         </w:tc>
         <w:tc>
@@ -792,6 +841,12 @@
                 <w:lang w:val="es-CO"/>
               </w:rPr>
             </w:pPr>
+            <w:r>
+              <w:rPr>
+                <w:lang w:val="es-CO"/>
+              </w:rPr>
+              <w:t>Santiago Mesa</w:t>
+            </w:r>
           </w:p>
         </w:tc>
       </w:tr>
@@ -999,6 +1054,9 @@
           <w:p>
             <w:pPr>
               <w:cnfStyle w:val="000000100000" w:firstRow="0" w:lastRow="0" w:firstColumn="0" w:lastColumn="0" w:oddVBand="0" w:evenVBand="0" w:oddHBand="1" w:evenHBand="0" w:firstRowFirstColumn="0" w:firstRowLastColumn="0" w:lastRowFirstColumn="0" w:lastRowLastColumn="0"/>
+              <w:rPr>
+                <w:lang w:val="es-CO"/>
+              </w:rPr>
             </w:pPr>
           </w:p>
         </w:tc>
@@ -1052,6 +1110,9 @@
           <w:p>
             <w:pPr>
               <w:cnfStyle w:val="000000000000" w:firstRow="0" w:lastRow="0" w:firstColumn="0" w:lastColumn="0" w:oddVBand="0" w:evenVBand="0" w:oddHBand="0" w:evenHBand="0" w:firstRowFirstColumn="0" w:firstRowLastColumn="0" w:lastRowFirstColumn="0" w:lastRowLastColumn="0"/>
+              <w:rPr>
+                <w:lang w:val="es-CO"/>
+              </w:rPr>
             </w:pPr>
           </w:p>
         </w:tc>
@@ -1096,6 +1157,9 @@
           <w:p>
             <w:pPr>
               <w:cnfStyle w:val="000000100000" w:firstRow="0" w:lastRow="0" w:firstColumn="0" w:lastColumn="0" w:oddVBand="0" w:evenVBand="0" w:oddHBand="1" w:evenHBand="0" w:firstRowFirstColumn="0" w:firstRowLastColumn="0" w:lastRowFirstColumn="0" w:lastRowLastColumn="0"/>
+              <w:rPr>
+                <w:lang w:val="es-CO"/>
+              </w:rPr>
             </w:pPr>
           </w:p>
         </w:tc>
@@ -1139,6 +1203,9 @@
           <w:p>
             <w:pPr>
               <w:cnfStyle w:val="000000000000" w:firstRow="0" w:lastRow="0" w:firstColumn="0" w:lastColumn="0" w:oddVBand="0" w:evenVBand="0" w:oddHBand="0" w:evenHBand="0" w:firstRowFirstColumn="0" w:firstRowLastColumn="0" w:lastRowFirstColumn="0" w:lastRowLastColumn="0"/>
+              <w:rPr>
+                <w:lang w:val="es-CO"/>
+              </w:rPr>
             </w:pPr>
           </w:p>
         </w:tc>
@@ -1183,6 +1250,9 @@
           <w:p>
             <w:pPr>
               <w:cnfStyle w:val="000000100000" w:firstRow="0" w:lastRow="0" w:firstColumn="0" w:lastColumn="0" w:oddVBand="0" w:evenVBand="0" w:oddHBand="1" w:evenHBand="0" w:firstRowFirstColumn="0" w:firstRowLastColumn="0" w:lastRowFirstColumn="0" w:lastRowLastColumn="0"/>
+              <w:rPr>
+                <w:lang w:val="es-CO"/>
+              </w:rPr>
             </w:pPr>
           </w:p>
         </w:tc>
@@ -1226,6 +1296,9 @@
           <w:p>
             <w:pPr>
               <w:cnfStyle w:val="000000000000" w:firstRow="0" w:lastRow="0" w:firstColumn="0" w:lastColumn="0" w:oddVBand="0" w:evenVBand="0" w:oddHBand="0" w:evenHBand="0" w:firstRowFirstColumn="0" w:firstRowLastColumn="0" w:lastRowFirstColumn="0" w:lastRowLastColumn="0"/>
+              <w:rPr>
+                <w:lang w:val="es-CO"/>
+              </w:rPr>
             </w:pPr>
           </w:p>
         </w:tc>
@@ -1270,6 +1343,9 @@
           <w:p>
             <w:pPr>
               <w:cnfStyle w:val="000000100000" w:firstRow="0" w:lastRow="0" w:firstColumn="0" w:lastColumn="0" w:oddVBand="0" w:evenVBand="0" w:oddHBand="1" w:evenHBand="0" w:firstRowFirstColumn="0" w:firstRowLastColumn="0" w:lastRowFirstColumn="0" w:lastRowLastColumn="0"/>
+              <w:rPr>
+                <w:lang w:val="es-CO"/>
+              </w:rPr>
             </w:pPr>
           </w:p>
         </w:tc>
@@ -1313,6 +1389,9 @@
           <w:p>
             <w:pPr>
               <w:cnfStyle w:val="000000000000" w:firstRow="0" w:lastRow="0" w:firstColumn="0" w:lastColumn="0" w:oddVBand="0" w:evenVBand="0" w:oddHBand="0" w:evenHBand="0" w:firstRowFirstColumn="0" w:firstRowLastColumn="0" w:lastRowFirstColumn="0" w:lastRowLastColumn="0"/>
+              <w:rPr>
+                <w:lang w:val="es-CO"/>
+              </w:rPr>
             </w:pPr>
           </w:p>
         </w:tc>
@@ -1494,16 +1573,8 @@
         <w:rPr>
           <w:lang w:val="es-ES"/>
         </w:rPr>
-        <w:t xml:space="preserve">Contenido: Ver </w:t>
-      </w:r>
-      <w:proofErr w:type="spellStart"/>
-      <w:r>
-        <w:rPr>
-          <w:lang w:val="es-ES"/>
-        </w:rPr>
-        <w:t>sub-secciones</w:t>
-      </w:r>
-      <w:proofErr w:type="spellEnd"/>
+        <w:t>Contenido: Ver sub-secciones</w:t>
+      </w:r>
     </w:p>
     <w:p>
       <w:pPr>
@@ -1600,19 +1671,8 @@
           <w:color w:val="auto"/>
           <w:lang w:val="es-CO"/>
         </w:rPr>
-        <w:t xml:space="preserve">Java con </w:t>
-      </w:r>
-      <w:proofErr w:type="spellStart"/>
-      <w:r>
-        <w:rPr>
-          <w:b/>
-          <w:bCs/>
-          <w:color w:val="auto"/>
-          <w:lang w:val="es-CO"/>
-        </w:rPr>
-        <w:t>JavaFX</w:t>
-      </w:r>
-      <w:proofErr w:type="spellEnd"/>
+        <w:t>Java con JavaFX</w:t>
+      </w:r>
       <w:r>
         <w:rPr>
           <w:color w:val="auto"/>
@@ -1647,23 +1707,7 @@
           <w:color w:val="auto"/>
           <w:lang w:val="es-CO"/>
         </w:rPr>
-        <w:t xml:space="preserve"> Contiene la lógica de negocio y las entidades del dominio (por ejemplo: Usuario, Cuenta, </w:t>
-      </w:r>
-      <w:proofErr w:type="spellStart"/>
-      <w:r>
-        <w:rPr>
-          <w:color w:val="auto"/>
-          <w:lang w:val="es-CO"/>
-        </w:rPr>
-        <w:t>Transaccion</w:t>
-      </w:r>
-      <w:proofErr w:type="spellEnd"/>
-      <w:r>
-        <w:rPr>
-          <w:color w:val="auto"/>
-          <w:lang w:val="es-CO"/>
-        </w:rPr>
-        <w:t>, etc.).</w:t>
+        <w:t xml:space="preserve"> Contiene la lógica de negocio y las entidades del dominio (por ejemplo: Usuario, Cuenta, Transaccion, etc.).</w:t>
       </w:r>
     </w:p>
     <w:p>
@@ -1692,39 +1736,7 @@
           <w:color w:val="auto"/>
           <w:lang w:val="es-CO"/>
         </w:rPr>
-        <w:t xml:space="preserve"> Compuesta por interfaces gráficas en </w:t>
-      </w:r>
-      <w:proofErr w:type="spellStart"/>
-      <w:r>
-        <w:rPr>
-          <w:color w:val="auto"/>
-          <w:lang w:val="es-CO"/>
-        </w:rPr>
-        <w:t>JavaFX</w:t>
-      </w:r>
-      <w:proofErr w:type="spellEnd"/>
-      <w:r>
-        <w:rPr>
-          <w:color w:val="auto"/>
-          <w:lang w:val="es-CO"/>
-        </w:rPr>
-        <w:t xml:space="preserve"> (.</w:t>
-      </w:r>
-      <w:proofErr w:type="spellStart"/>
-      <w:r>
-        <w:rPr>
-          <w:color w:val="auto"/>
-          <w:lang w:val="es-CO"/>
-        </w:rPr>
-        <w:t>fxml</w:t>
-      </w:r>
-      <w:proofErr w:type="spellEnd"/>
-      <w:r>
-        <w:rPr>
-          <w:color w:val="auto"/>
-          <w:lang w:val="es-CO"/>
-        </w:rPr>
-        <w:t>), muestra la información al usuario y captura las interacciones.</w:t>
+        <w:t xml:space="preserve"> Compuesta por interfaces gráficas en JavaFX (.fxml), muestra la información al usuario y captura las interacciones.</w:t>
       </w:r>
     </w:p>
     <w:p>
@@ -1763,27 +1775,6 @@
           <w:color w:val="auto"/>
         </w:rPr>
       </w:pPr>
-      <w:r>
-        <w:rPr>
-          <w:color w:val="auto"/>
-          <w:lang w:val="es-CO"/>
-        </w:rPr>
-        <w:fldChar w:fldCharType="begin"/>
-      </w:r>
-      <w:r>
-        <w:rPr>
-          <w:color w:val="auto"/>
-          <w:lang w:val="es-CO"/>
-        </w:rPr>
-        <w:instrText xml:space="preserve"> LINK Excel.Sheet.12 "Libro1" "Hoja1!F1C1:F8C2" \a \f 5 \h  \* MERGEFORMAT </w:instrText>
-      </w:r>
-      <w:r>
-        <w:rPr>
-          <w:color w:val="auto"/>
-          <w:lang w:val="es-CO"/>
-        </w:rPr>
-        <w:fldChar w:fldCharType="separate"/>
-      </w:r>
     </w:p>
     <w:tbl>
       <w:tblPr>
@@ -1960,38 +1951,32 @@
               <w:rPr>
                 <w:color w:val="auto"/>
               </w:rPr>
-              <w:t xml:space="preserve">Contiene </w:t>
+              <w:t>Contiene archivos</w:t>
             </w:r>
-            <w:proofErr w:type="gramStart"/>
             <w:r>
               <w:rPr>
                 <w:color w:val="auto"/>
               </w:rPr>
-              <w:t>archivos .</w:t>
+              <w:t>:</w:t>
             </w:r>
-            <w:proofErr w:type="spellStart"/>
             <w:r>
               <w:rPr>
                 <w:color w:val="auto"/>
               </w:rPr>
-              <w:t>fxml</w:t>
+              <w:t xml:space="preserve"> .fxml y clases </w:t>
             </w:r>
-            <w:proofErr w:type="spellEnd"/>
-            <w:proofErr w:type="gramEnd"/>
             <w:r>
               <w:rPr>
                 <w:color w:val="auto"/>
               </w:rPr>
-              <w:t xml:space="preserve"> y clases </w:t>
+              <w:t>Java</w:t>
             </w:r>
-            <w:proofErr w:type="spellStart"/>
             <w:r>
               <w:rPr>
                 <w:color w:val="auto"/>
               </w:rPr>
-              <w:t>JavaFX</w:t>
+              <w:t>FX</w:t>
             </w:r>
-            <w:proofErr w:type="spellEnd"/>
             <w:r>
               <w:rPr>
                 <w:color w:val="auto"/>
@@ -2023,14 +2008,12 @@
                 <w:color w:val="auto"/>
               </w:rPr>
             </w:pPr>
-            <w:proofErr w:type="spellStart"/>
             <w:r>
               <w:rPr>
                 <w:color w:val="auto"/>
               </w:rPr>
               <w:t>controller</w:t>
             </w:r>
-            <w:proofErr w:type="spellEnd"/>
           </w:p>
         </w:tc>
         <w:tc>
@@ -2050,49 +2033,7 @@
               <w:rPr>
                 <w:color w:val="auto"/>
               </w:rPr>
-              <w:t xml:space="preserve">Clases que manejan eventos de UI y coordinan la lógica entre view y model. </w:t>
-            </w:r>
-            <w:proofErr w:type="spellStart"/>
-            <w:r>
-              <w:rPr>
-                <w:color w:val="auto"/>
-              </w:rPr>
-              <w:t>Ej</w:t>
-            </w:r>
-            <w:proofErr w:type="spellEnd"/>
-            <w:r>
-              <w:rPr>
-                <w:color w:val="auto"/>
-              </w:rPr>
-              <w:t xml:space="preserve">: </w:t>
-            </w:r>
-            <w:proofErr w:type="spellStart"/>
-            <w:r>
-              <w:rPr>
-                <w:color w:val="auto"/>
-              </w:rPr>
-              <w:t>LoginController</w:t>
-            </w:r>
-            <w:proofErr w:type="spellEnd"/>
-            <w:r>
-              <w:rPr>
-                <w:color w:val="auto"/>
-              </w:rPr>
-              <w:t xml:space="preserve">, </w:t>
-            </w:r>
-            <w:proofErr w:type="spellStart"/>
-            <w:r>
-              <w:rPr>
-                <w:color w:val="auto"/>
-              </w:rPr>
-              <w:t>CuentaController</w:t>
-            </w:r>
-            <w:proofErr w:type="spellEnd"/>
-            <w:r>
-              <w:rPr>
-                <w:color w:val="auto"/>
-              </w:rPr>
-              <w:t>.</w:t>
+              <w:t>Clases que manejan eventos de UI y coordinan la lógica entre view y model. Ej: LoginController, CuentaController.</w:t>
             </w:r>
           </w:p>
         </w:tc>
@@ -2143,35 +2084,7 @@
               <w:rPr>
                 <w:color w:val="auto"/>
               </w:rPr>
-              <w:t xml:space="preserve">Entidades del dominio, lógica de negocio, validaciones. </w:t>
-            </w:r>
-            <w:proofErr w:type="spellStart"/>
-            <w:r>
-              <w:rPr>
-                <w:color w:val="auto"/>
-              </w:rPr>
-              <w:t>Ej</w:t>
-            </w:r>
-            <w:proofErr w:type="spellEnd"/>
-            <w:r>
-              <w:rPr>
-                <w:color w:val="auto"/>
-              </w:rPr>
-              <w:t xml:space="preserve">: Usuario, Cuenta, </w:t>
-            </w:r>
-            <w:proofErr w:type="spellStart"/>
-            <w:r>
-              <w:rPr>
-                <w:color w:val="auto"/>
-              </w:rPr>
-              <w:t>Prestamo</w:t>
-            </w:r>
-            <w:proofErr w:type="spellEnd"/>
-            <w:r>
-              <w:rPr>
-                <w:color w:val="auto"/>
-              </w:rPr>
-              <w:t>.</w:t>
+              <w:t>Entidades del dominio, lógica de negocio, validaciones. Ej: Usuario, Cuenta, Prestamo.</w:t>
             </w:r>
           </w:p>
         </w:tc>
@@ -2198,7 +2111,6 @@
                 <w:color w:val="auto"/>
               </w:rPr>
             </w:pPr>
-            <w:proofErr w:type="spellStart"/>
             <w:r>
               <w:rPr>
                 <w:color w:val="auto"/>
@@ -2206,7 +2118,6 @@
               <w:lastRenderedPageBreak/>
               <w:t>dao</w:t>
             </w:r>
-            <w:proofErr w:type="spellEnd"/>
           </w:p>
         </w:tc>
         <w:tc>
@@ -2226,49 +2137,7 @@
               <w:rPr>
                 <w:color w:val="auto"/>
               </w:rPr>
-              <w:t xml:space="preserve">Interfaces e implementaciones para acceso a datos en H2. </w:t>
-            </w:r>
-            <w:proofErr w:type="spellStart"/>
-            <w:r>
-              <w:rPr>
-                <w:color w:val="auto"/>
-              </w:rPr>
-              <w:t>Ej</w:t>
-            </w:r>
-            <w:proofErr w:type="spellEnd"/>
-            <w:r>
-              <w:rPr>
-                <w:color w:val="auto"/>
-              </w:rPr>
-              <w:t xml:space="preserve">: </w:t>
-            </w:r>
-            <w:proofErr w:type="spellStart"/>
-            <w:r>
-              <w:rPr>
-                <w:color w:val="auto"/>
-              </w:rPr>
-              <w:t>UsuarioDAO</w:t>
-            </w:r>
-            <w:proofErr w:type="spellEnd"/>
-            <w:r>
-              <w:rPr>
-                <w:color w:val="auto"/>
-              </w:rPr>
-              <w:t xml:space="preserve">, </w:t>
-            </w:r>
-            <w:proofErr w:type="spellStart"/>
-            <w:r>
-              <w:rPr>
-                <w:color w:val="auto"/>
-              </w:rPr>
-              <w:t>TransaccionDAOImpl</w:t>
-            </w:r>
-            <w:proofErr w:type="spellEnd"/>
-            <w:r>
-              <w:rPr>
-                <w:color w:val="auto"/>
-              </w:rPr>
-              <w:t>.</w:t>
+              <w:t>Interfaces e implementaciones para acceso a datos en H2. Ej: UsuarioDAO, TransaccionDAOImpl.</w:t>
             </w:r>
           </w:p>
         </w:tc>
@@ -2294,14 +2163,12 @@
                 <w:color w:val="auto"/>
               </w:rPr>
             </w:pPr>
-            <w:proofErr w:type="spellStart"/>
             <w:r>
               <w:rPr>
                 <w:color w:val="auto"/>
               </w:rPr>
               <w:t>util</w:t>
             </w:r>
-            <w:proofErr w:type="spellEnd"/>
           </w:p>
         </w:tc>
         <w:tc>
@@ -2349,14 +2216,12 @@
                 <w:color w:val="auto"/>
               </w:rPr>
             </w:pPr>
-            <w:proofErr w:type="spellStart"/>
             <w:r>
               <w:rPr>
                 <w:color w:val="auto"/>
               </w:rPr>
               <w:t>resources</w:t>
             </w:r>
-            <w:proofErr w:type="spellEnd"/>
           </w:p>
         </w:tc>
         <w:tc>
@@ -2390,13 +2255,6 @@
           <w:lang w:val="es-CO"/>
         </w:rPr>
       </w:pPr>
-      <w:r>
-        <w:rPr>
-          <w:color w:val="auto"/>
-          <w:lang w:val="es-CO"/>
-        </w:rPr>
-        <w:fldChar w:fldCharType="end"/>
-      </w:r>
     </w:p>
     <w:tbl>
       <w:tblPr>
@@ -2494,14 +2352,12 @@
                 <w:color w:val="auto"/>
               </w:rPr>
             </w:pPr>
-            <w:proofErr w:type="spellStart"/>
             <w:r>
               <w:rPr>
                 <w:color w:val="auto"/>
               </w:rPr>
               <w:t>JavaFX</w:t>
             </w:r>
-            <w:proofErr w:type="spellEnd"/>
           </w:p>
         </w:tc>
         <w:tc>
@@ -2709,16 +2565,17 @@
     <w:p>
       <w:pPr>
         <w:pStyle w:val="Instrucciones"/>
+        <w:jc w:val="center"/>
       </w:pPr>
       <w:r>
         <w:rPr>
           <w:noProof/>
         </w:rPr>
         <w:drawing>
-          <wp:inline distT="0" distB="0" distL="0" distR="0" wp14:anchorId="49D670D5" wp14:editId="5FD693C8">
-            <wp:extent cx="5400040" cy="2447925"/>
-            <wp:effectExtent l="0" t="0" r="0" b="9525"/>
-            <wp:docPr id="1845487941" name="Imagen 1" descr="Diagrama&#10;&#10;El contenido generado por IA puede ser incorrecto."/>
+          <wp:inline distT="0" distB="0" distL="0" distR="0" wp14:anchorId="49D670D5" wp14:editId="381DF68B">
+            <wp:extent cx="5829300" cy="2896433"/>
+            <wp:effectExtent l="0" t="0" r="0" b="0"/>
+            <wp:docPr id="1845487941" name="Imagen 1"/>
             <wp:cNvGraphicFramePr>
               <a:graphicFrameLocks xmlns:a="http://schemas.openxmlformats.org/drawingml/2006/main" noChangeAspect="1"/>
             </wp:cNvGraphicFramePr>
@@ -2726,20 +2583,19 @@
               <a:graphicData uri="http://schemas.openxmlformats.org/drawingml/2006/picture">
                 <pic:pic xmlns:pic="http://schemas.openxmlformats.org/drawingml/2006/picture">
                   <pic:nvPicPr>
-                    <pic:cNvPr id="1845487941" name="Imagen 1" descr="Diagrama&#10;&#10;El contenido generado por IA puede ser incorrecto."/>
+                    <pic:cNvPr id="1845487941" name="Imagen 1"/>
                     <pic:cNvPicPr>
                       <a:picLocks noChangeAspect="1" noChangeArrowheads="1"/>
                     </pic:cNvPicPr>
                   </pic:nvPicPr>
                   <pic:blipFill>
-                    <a:blip r:embed="rId10" cstate="print">
+                    <a:blip r:embed="rId10">
                       <a:extLst>
                         <a:ext uri="{28A0092B-C50C-407E-A947-70E740481C1C}">
                           <a14:useLocalDpi xmlns:a14="http://schemas.microsoft.com/office/drawing/2010/main" val="0"/>
                         </a:ext>
                       </a:extLst>
                     </a:blip>
-                    <a:srcRect/>
                     <a:stretch>
                       <a:fillRect/>
                     </a:stretch>
@@ -2747,7 +2603,7 @@
                   <pic:spPr bwMode="auto">
                     <a:xfrm>
                       <a:off x="0" y="0"/>
-                      <a:ext cx="5400040" cy="2447925"/>
+                      <a:ext cx="5844983" cy="2904226"/>
                     </a:xfrm>
                     <a:prstGeom prst="rect">
                       <a:avLst/>
@@ -2775,21 +2631,21 @@
         <w:rPr>
           <w:color w:val="auto"/>
         </w:rPr>
-        <w:t xml:space="preserve">Cada paquete agrupa clases con responsabilidades específicas: view contiene las interfaces gráficas construidas en </w:t>
+        <w:t xml:space="preserve">El sistema está estructurado en capas siguiendo el patrón Modelo-Vista-Controlador (MVC) extendido con principios de diseño basado en dominio (DDD). Cada paquete agrupa componentes con responsabilidades específicas. El paquete </w:t>
       </w:r>
       <w:proofErr w:type="spellStart"/>
       <w:r>
         <w:rPr>
           <w:color w:val="auto"/>
         </w:rPr>
-        <w:t>JavaFX</w:t>
+        <w:t>view</w:t>
       </w:r>
       <w:proofErr w:type="spellEnd"/>
       <w:r>
         <w:rPr>
           <w:color w:val="auto"/>
         </w:rPr>
-        <w:t xml:space="preserve">; </w:t>
+        <w:t xml:space="preserve"> contiene las interfaces gráficas en JavaFX (archivos FXML y clases asociadas); </w:t>
       </w:r>
       <w:proofErr w:type="spellStart"/>
       <w:r>
@@ -2803,13 +2659,41 @@
         <w:rPr>
           <w:color w:val="auto"/>
         </w:rPr>
-        <w:t xml:space="preserve"> gestiona los eventos de la interfaz y coordina las acciones entre la vista y el modelo; model define las entidades del dominio y su lógica de negocio; </w:t>
+        <w:t xml:space="preserve"> gestiona eventos de la interfaz, coordina el flujo entre pantallas mediante la clase PantallaManager, e interactúa con la capa </w:t>
       </w:r>
       <w:proofErr w:type="spellStart"/>
       <w:r>
         <w:rPr>
           <w:color w:val="auto"/>
         </w:rPr>
+        <w:t>services</w:t>
+      </w:r>
+      <w:proofErr w:type="spellEnd"/>
+      <w:r>
+        <w:rPr>
+          <w:color w:val="auto"/>
+        </w:rPr>
+        <w:t xml:space="preserve"> para ejecutar la lógica de negocio. El paquete </w:t>
+      </w:r>
+      <w:proofErr w:type="spellStart"/>
+      <w:r>
+        <w:rPr>
+          <w:color w:val="auto"/>
+        </w:rPr>
+        <w:t>services</w:t>
+      </w:r>
+      <w:proofErr w:type="spellEnd"/>
+      <w:r>
+        <w:rPr>
+          <w:color w:val="auto"/>
+        </w:rPr>
+        <w:t xml:space="preserve"> encapsula los casos de uso del dominio, y se comunica con </w:t>
+      </w:r>
+      <w:proofErr w:type="spellStart"/>
+      <w:r>
+        <w:rPr>
+          <w:color w:val="auto"/>
+        </w:rPr>
         <w:t>dao</w:t>
       </w:r>
       <w:proofErr w:type="spellEnd"/>
@@ -2817,13 +2701,41 @@
         <w:rPr>
           <w:color w:val="auto"/>
         </w:rPr>
-        <w:t xml:space="preserve"> abstrae el acceso a datos mediante interfaces (I) e implementaciones concretas (C); </w:t>
+        <w:t xml:space="preserve">, que gestiona el acceso a datos mediante interfaces (UsuarioDAO, CuentaDAO) e implementaciones. Las entidades del sistema (Usuario, Cuenta, </w:t>
       </w:r>
       <w:proofErr w:type="spellStart"/>
       <w:r>
         <w:rPr>
           <w:color w:val="auto"/>
         </w:rPr>
+        <w:t>Prestamo</w:t>
+      </w:r>
+      <w:proofErr w:type="spellEnd"/>
+      <w:r>
+        <w:rPr>
+          <w:color w:val="auto"/>
+        </w:rPr>
+        <w:t xml:space="preserve">, etc.) residen en el paquete </w:t>
+      </w:r>
+      <w:proofErr w:type="spellStart"/>
+      <w:r>
+        <w:rPr>
+          <w:color w:val="auto"/>
+        </w:rPr>
+        <w:t>model</w:t>
+      </w:r>
+      <w:proofErr w:type="spellEnd"/>
+      <w:r>
+        <w:rPr>
+          <w:color w:val="auto"/>
+        </w:rPr>
+        <w:t xml:space="preserve">, mientras que </w:t>
+      </w:r>
+      <w:proofErr w:type="spellStart"/>
+      <w:r>
+        <w:rPr>
+          <w:color w:val="auto"/>
+        </w:rPr>
         <w:t>util</w:t>
       </w:r>
       <w:proofErr w:type="spellEnd"/>
@@ -2831,29 +2743,88 @@
         <w:rPr>
           <w:color w:val="auto"/>
         </w:rPr>
-        <w:t xml:space="preserve"> incluye clases auxiliares como validadores o la conexión a la base de datos; main contiene la clase que inicia la aplicación, y </w:t>
+        <w:t xml:space="preserve"> incluye clases auxiliares como </w:t>
       </w:r>
       <w:proofErr w:type="spellStart"/>
       <w:r>
         <w:rPr>
           <w:color w:val="auto"/>
         </w:rPr>
-        <w:t>resources</w:t>
+        <w:t>DBConnection</w:t>
       </w:r>
       <w:proofErr w:type="spellEnd"/>
       <w:r>
         <w:rPr>
           <w:color w:val="auto"/>
         </w:rPr>
-        <w:t xml:space="preserve"> almacena los archivos estáticos como FXML, CSS e imágenes. Las flechas indican relaciones de dependencia entre componentes, y las relaciones de herencia o implementación se representan mediante flechas con triángulo vacío. Este diseño modular favorece la escalabilidad y el mantenimiento del sistema, y permite una clara separación de responsabilidades.</w:t>
-      </w:r>
+        <w:t xml:space="preserve"> y </w:t>
+      </w:r>
+      <w:proofErr w:type="spellStart"/>
+      <w:r>
+        <w:rPr>
+          <w:color w:val="auto"/>
+        </w:rPr>
+        <w:t>ValidadorCorreo</w:t>
+      </w:r>
+      <w:proofErr w:type="spellEnd"/>
+      <w:r>
+        <w:rPr>
+          <w:color w:val="auto"/>
+        </w:rPr>
+        <w:t xml:space="preserve">. La inyección de dependencias está representada explícitamente: los controladores no crean directamente instancias de DAOs ni servicios, sino </w:t>
+      </w:r>
+      <w:r>
+        <w:rPr>
+          <w:color w:val="auto"/>
+        </w:rPr>
+        <w:lastRenderedPageBreak/>
+        <w:t xml:space="preserve">que los reciben como dependencias, lo cual favorece la </w:t>
+      </w:r>
+      <w:proofErr w:type="spellStart"/>
+      <w:r>
+        <w:rPr>
+          <w:color w:val="auto"/>
+        </w:rPr>
+        <w:t>mantenibilidad</w:t>
+      </w:r>
+      <w:proofErr w:type="spellEnd"/>
+      <w:r>
+        <w:rPr>
+          <w:color w:val="auto"/>
+        </w:rPr>
+        <w:t xml:space="preserve">, </w:t>
+      </w:r>
+      <w:proofErr w:type="spellStart"/>
+      <w:r>
+        <w:rPr>
+          <w:color w:val="auto"/>
+        </w:rPr>
+        <w:t>testeo</w:t>
+      </w:r>
+      <w:proofErr w:type="spellEnd"/>
+      <w:r>
+        <w:rPr>
+          <w:color w:val="auto"/>
+        </w:rPr>
+        <w:t xml:space="preserve"> e independencia de capas. Este diseño modular promueve la cohesión interna y el bajo acoplamiento entre componentes.</w:t>
+      </w:r>
+    </w:p>
+    <w:p>
+      <w:pPr>
+        <w:pStyle w:val="Ttulo2"/>
+      </w:pPr>
+      <w:bookmarkStart w:id="1" w:name="_Ref370484958"/>
+      <w:r>
+        <w:t>Vista Física del Sistema</w:t>
+      </w:r>
+      <w:bookmarkEnd w:id="1"/>
     </w:p>
     <w:p>
       <w:pPr>
         <w:pStyle w:val="Instrucciones"/>
       </w:pPr>
       <w:r>
-        <w:t>Propósito: que el desarrollador sepa cuáles con los componentes más gruesos del sistema, sin preocuparse cómo serán instalados en el hardware.</w:t>
+        <w:t>Propósito: que el desarrollador sepa cuáles son los componentes físicos (hardware) más importantes del sistema y dónde los componentes de software serán instalados.</w:t>
       </w:r>
     </w:p>
     <w:p>
@@ -2864,104 +2835,46 @@
         <w:rPr>
           <w:lang w:val="es-ES"/>
         </w:rPr>
-        <w:lastRenderedPageBreak/>
-        <w:t xml:space="preserve">Contenido: Diagrama de Componentes (UML o C4) o Diagrama de Paquetes (UML) que describa los principales componentes del software y sus interfaces, junto con texto o tablas que expliquen cada parte del diagrama. Si se utilizan algunos patrones arquitectónicos (por </w:t>
-      </w:r>
-      <w:proofErr w:type="gramStart"/>
-      <w:r>
-        <w:rPr>
-          <w:lang w:val="es-ES"/>
-        </w:rPr>
-        <w:t>ejemplo</w:t>
-      </w:r>
-      <w:proofErr w:type="gramEnd"/>
-      <w:r>
-        <w:rPr>
-          <w:lang w:val="es-ES"/>
-        </w:rPr>
-        <w:t xml:space="preserve"> MVC), éstos deberían ser evidentes en el diagrama.</w:t>
+        <w:t xml:space="preserve">Contenido: Un Diagrama de Despliegue (UML o C4), junto con texto o tablas que expliquen cada parte del diagrama que no haya sido descrita en la sección </w:t>
+      </w:r>
+      <w:r>
+        <w:fldChar w:fldCharType="begin"/>
+      </w:r>
+      <w:r>
+        <w:instrText xml:space="preserve"> REF _Ref370482440 \r \h </w:instrText>
+      </w:r>
+      <w:r>
+        <w:fldChar w:fldCharType="separate"/>
+      </w:r>
+      <w:r>
+        <w:rPr>
+          <w:lang w:val="es-ES"/>
+        </w:rPr>
+        <w:t>2.1</w:t>
+      </w:r>
+      <w:r>
+        <w:fldChar w:fldCharType="end"/>
+      </w:r>
+      <w:r>
+        <w:rPr>
+          <w:lang w:val="es-ES"/>
+        </w:rPr>
+        <w:t>.</w:t>
       </w:r>
     </w:p>
     <w:p>
       <w:pPr>
         <w:pStyle w:val="Instrucciones"/>
-      </w:pPr>
-      <w:r>
-        <w:rPr>
-          <w:lang w:val="es-ES"/>
-        </w:rPr>
-        <w:t>El diagrama debe incluir como componentes todas las librerías o frameworks requeridos por el sistema para su funcionamiento.</w:t>
-      </w:r>
-    </w:p>
-    <w:p>
-      <w:pPr>
-        <w:pStyle w:val="Instrucciones"/>
-        <w:rPr>
-          <w:lang w:val="en-US"/>
-        </w:rPr>
-      </w:pPr>
-      <w:r>
-        <w:rPr>
-          <w:lang w:val="en-US"/>
-        </w:rPr>
-        <w:t xml:space="preserve">Referencias: [4], </w:t>
-      </w:r>
-      <w:proofErr w:type="spellStart"/>
-      <w:r>
-        <w:rPr>
-          <w:lang w:val="en-US"/>
-        </w:rPr>
-        <w:t>sección</w:t>
-      </w:r>
-      <w:proofErr w:type="spellEnd"/>
-      <w:r>
-        <w:rPr>
-          <w:lang w:val="en-US"/>
-        </w:rPr>
-        <w:t xml:space="preserve"> The Development Architecture </w:t>
-      </w:r>
-      <w:proofErr w:type="gramStart"/>
-      <w:r>
-        <w:rPr>
-          <w:lang w:val="en-US"/>
-        </w:rPr>
-        <w:t>y</w:t>
-      </w:r>
-      <w:proofErr w:type="gramEnd"/>
-      <w:r>
-        <w:rPr>
-          <w:lang w:val="en-US"/>
-        </w:rPr>
-        <w:t xml:space="preserve"> The Logical Architecture</w:t>
-      </w:r>
-    </w:p>
-    <w:p>
-      <w:pPr>
-        <w:pStyle w:val="Ttulo2"/>
-      </w:pPr>
-      <w:bookmarkStart w:id="1" w:name="_Ref370484958"/>
-      <w:r>
-        <w:t>Vista Física del Sistema</w:t>
-      </w:r>
-      <w:bookmarkEnd w:id="1"/>
-    </w:p>
-    <w:p>
-      <w:pPr>
-        <w:pStyle w:val="Instrucciones"/>
-      </w:pPr>
-      <w:r>
-        <w:t>Propósito: que el desarrollador sepa cuáles son los componentes físicos (hardware) más importantes del sistema y dónde los componentes de software serán instalados.</w:t>
-      </w:r>
-    </w:p>
-    <w:p>
-      <w:pPr>
-        <w:pStyle w:val="Instrucciones"/>
-      </w:pPr>
-      <w:r>
-        <w:rPr>
-          <w:lang w:val="es-ES"/>
-        </w:rPr>
-        <w:t xml:space="preserve">Contenido: Un Diagrama de Despliegue (UML o C4), junto con texto o tablas que expliquen cada parte del diagrama que no haya sido descrita en la sección </w:t>
+        <w:rPr>
+          <w:u w:val="single"/>
+          <w:lang w:val="es-ES"/>
+        </w:rPr>
+      </w:pPr>
+      <w:r>
+        <w:rPr>
+          <w:lang w:val="es-ES"/>
+        </w:rPr>
+        <w:t xml:space="preserve">Este diagrama debe incluir los mismos componentes que aparecen en la sección </w:t>
       </w:r>
       <w:r>
         <w:fldChar w:fldCharType="begin"/>
@@ -2985,60 +2898,7 @@
         <w:rPr>
           <w:lang w:val="es-ES"/>
         </w:rPr>
-        <w:t>.</w:t>
-      </w:r>
-    </w:p>
-    <w:p>
-      <w:pPr>
-        <w:pStyle w:val="Instrucciones"/>
-        <w:rPr>
-          <w:u w:val="single"/>
-          <w:lang w:val="es-ES"/>
-        </w:rPr>
-      </w:pPr>
-      <w:r>
-        <w:rPr>
-          <w:lang w:val="es-ES"/>
-        </w:rPr>
-        <w:t xml:space="preserve">Este diagrama debe incluir los mismos componentes que aparecen en la sección </w:t>
-      </w:r>
-      <w:r>
-        <w:fldChar w:fldCharType="begin"/>
-      </w:r>
-      <w:r>
-        <w:instrText xml:space="preserve"> REF _Ref370482440 \r \h </w:instrText>
-      </w:r>
-      <w:r>
-        <w:fldChar w:fldCharType="separate"/>
-      </w:r>
-      <w:r>
-        <w:rPr>
-          <w:lang w:val="es-ES"/>
-        </w:rPr>
-        <w:t>2.1</w:t>
-      </w:r>
-      <w:r>
-        <w:fldChar w:fldCharType="end"/>
-      </w:r>
-      <w:r>
-        <w:rPr>
-          <w:lang w:val="es-ES"/>
-        </w:rPr>
-        <w:t xml:space="preserve">, pero sin describir interfaces, sino enfatizando los lugares donde estarían instalados todos los componentes. Por ese motivo, algunos componentes como librerías, máquinas virtuales, etc., los cuales pueden ser instalados en múltiples computadores, podrían aparecer múltiples </w:t>
-      </w:r>
-      <w:proofErr w:type="gramStart"/>
-      <w:r>
-        <w:rPr>
-          <w:lang w:val="es-ES"/>
-        </w:rPr>
-        <w:t>veces  en</w:t>
-      </w:r>
-      <w:proofErr w:type="gramEnd"/>
-      <w:r>
-        <w:rPr>
-          <w:lang w:val="es-ES"/>
-        </w:rPr>
-        <w:t xml:space="preserve"> este diagrama.</w:t>
+        <w:t>, pero sin describir interfaces, sino enfatizando los lugares donde estarían instalados todos los componentes. Por ese motivo, algunos componentes como librerías, máquinas virtuales, etc., los cuales pueden ser instalados en múltiples computadores, podrían aparecer múltiples veces  en este diagrama.</w:t>
       </w:r>
     </w:p>
     <w:p>
@@ -3049,11 +2909,19 @@
           <w:lang w:val="en-US"/>
         </w:rPr>
       </w:pPr>
+      <w:proofErr w:type="spellStart"/>
       <w:r>
         <w:rPr>
           <w:lang w:val="en-US"/>
         </w:rPr>
-        <w:t xml:space="preserve">Referencias: [4], </w:t>
+        <w:t>Referencias</w:t>
+      </w:r>
+      <w:proofErr w:type="spellEnd"/>
+      <w:r>
+        <w:rPr>
+          <w:lang w:val="en-US"/>
+        </w:rPr>
+        <w:t xml:space="preserve">: [4], </w:t>
       </w:r>
       <w:proofErr w:type="spellStart"/>
       <w:r>
@@ -3124,19 +2992,11 @@
       <w:pPr>
         <w:pStyle w:val="Instrucciones"/>
       </w:pPr>
-      <w:proofErr w:type="gramStart"/>
-      <w:r>
-        <w:rPr>
-          <w:lang w:val="es-ES"/>
-        </w:rPr>
-        <w:t>Los diagramas a utilizar</w:t>
-      </w:r>
-      <w:proofErr w:type="gramEnd"/>
-      <w:r>
-        <w:rPr>
-          <w:lang w:val="es-ES"/>
-        </w:rPr>
-        <w:t xml:space="preserve"> pueden ser de los siguientes tipos:</w:t>
+      <w:r>
+        <w:rPr>
+          <w:lang w:val="es-ES"/>
+        </w:rPr>
+        <w:t>Los diagramas a utilizar pueden ser de los siguientes tipos:</w:t>
       </w:r>
     </w:p>
     <w:p>
@@ -3474,7 +3334,19 @@
         <w:rPr>
           <w:lang w:val="es-ES"/>
         </w:rPr>
-        <w:t xml:space="preserve">, un diagrama de secuencia, de comunicación, de actividad, de estados, o pseudocódigo que describa cómo se realiza dicha acción. Debe ser consistente con las clases descritas en </w:t>
+        <w:t>, un</w:t>
+      </w:r>
+      <w:r>
+        <w:rPr>
+          <w:lang w:val="es-ES"/>
+        </w:rPr>
+        <w:t>h</w:t>
+      </w:r>
+      <w:r>
+        <w:rPr>
+          <w:lang w:val="es-ES"/>
+        </w:rPr>
+        <w:t xml:space="preserve"> diagrama de secuencia, de comunicación, de actividad, de estados, o pseudocódigo que describa cómo se realiza dicha acción. Debe ser consistente con las clases descritas en </w:t>
       </w:r>
       <w:r>
         <w:rPr>
@@ -3693,21 +3565,7 @@
         <w:rPr>
           <w:lang w:val="es-ES"/>
         </w:rPr>
-        <w:t xml:space="preserve">Contenido: Diagramas que describan la forma en que la información será almacenada, ya sea en bases de datos, archivos, etc. Los diagramas que se pueden usar son: Diagramas </w:t>
-      </w:r>
-      <w:proofErr w:type="spellStart"/>
-      <w:r>
-        <w:rPr>
-          <w:lang w:val="es-ES"/>
-        </w:rPr>
-        <w:t>Crowfoot</w:t>
-      </w:r>
-      <w:proofErr w:type="spellEnd"/>
-      <w:r>
-        <w:rPr>
-          <w:lang w:val="es-ES"/>
-        </w:rPr>
-        <w:t xml:space="preserve"> (Diagramas E-R clásicos pueden ser ineficientes en términos de espacio), Diagramas Lógicos o Físicos de Datos o Diagramas de Clases UML con estereotipos [5]. Los diagramas deben ser explicados en párrafos y/o tablas.</w:t>
+        <w:t>Contenido: Diagramas que describan la forma en que la información será almacenada, ya sea en bases de datos, archivos, etc. Los diagramas que se pueden usar son: Diagramas Crowfoot (Diagramas E-R clásicos pueden ser ineficientes en términos de espacio), Diagramas Lógicos o Físicos de Datos o Diagramas de Clases UML con estereotipos [5]. Los diagramas deben ser explicados en párrafos y/o tablas.</w:t>
       </w:r>
     </w:p>
     <w:p>
@@ -4794,7 +4652,7 @@
     <w:semiHidden/>
     <w:unhideWhenUsed/>
     <w:qFormat/>
-    <w:rsid w:val="000E6682"/>
+    <w:rsid w:val="004824F5"/>
     <w:pPr>
       <w:keepNext/>
       <w:keepLines/>
@@ -4811,6 +4669,7 @@
   <w:style w:type="character" w:default="1" w:styleId="Fuentedeprrafopredeter">
     <w:name w:val="Default Paragraph Font"/>
     <w:uiPriority w:val="1"/>
+    <w:semiHidden/>
     <w:unhideWhenUsed/>
   </w:style>
   <w:style w:type="table" w:default="1" w:styleId="Tablanormal">
@@ -5106,7 +4965,7 @@
     <w:link w:val="Ttulo3"/>
     <w:uiPriority w:val="9"/>
     <w:semiHidden/>
-    <w:rsid w:val="000E6682"/>
+    <w:rsid w:val="004824F5"/>
     <w:rPr>
       <w:rFonts w:asciiTheme="majorHAnsi" w:eastAsiaTheme="majorEastAsia" w:hAnsiTheme="majorHAnsi" w:cstheme="majorBidi"/>
       <w:color w:val="243F60" w:themeColor="accent1" w:themeShade="7F"/>
@@ -5118,7 +4977,7 @@
     <w:name w:val="Table Grid"/>
     <w:basedOn w:val="Tablanormal"/>
     <w:uiPriority w:val="59"/>
-    <w:rsid w:val="005B1724"/>
+    <w:rsid w:val="004824F5"/>
     <w:tblPr>
       <w:tblBorders>
         <w:top w:val="single" w:sz="4" w:space="0" w:color="auto"/>
@@ -5134,7 +4993,7 @@
     <w:name w:val="Grid Table 5 Dark Accent 1"/>
     <w:basedOn w:val="Tablanormal"/>
     <w:uiPriority w:val="50"/>
-    <w:rsid w:val="00447753"/>
+    <w:rsid w:val="004824F5"/>
     <w:tblPr>
       <w:tblStyleRowBandSize w:val="1"/>
       <w:tblStyleColBandSize w:val="1"/>
@@ -5237,7 +5096,7 @@
     <w:name w:val="Grid Table 7 Colorful Accent 1"/>
     <w:basedOn w:val="Tablanormal"/>
     <w:uiPriority w:val="52"/>
-    <w:rsid w:val="008A25B6"/>
+    <w:rsid w:val="004824F5"/>
     <w:rPr>
       <w:color w:val="365F91" w:themeColor="accent1" w:themeShade="BF"/>
     </w:rPr>
@@ -5373,7 +5232,7 @@
     <w:name w:val="Grid Table 4 Accent 5"/>
     <w:basedOn w:val="Tablanormal"/>
     <w:uiPriority w:val="49"/>
-    <w:rsid w:val="008A25B6"/>
+    <w:rsid w:val="004824F5"/>
     <w:tblPr>
       <w:tblStyleRowBandSize w:val="1"/>
       <w:tblStyleColBandSize w:val="1"/>
@@ -5446,7 +5305,7 @@
     <w:name w:val="Grid Table 1 Light Accent 5"/>
     <w:basedOn w:val="Tablanormal"/>
     <w:uiPriority w:val="46"/>
-    <w:rsid w:val="005F1DDF"/>
+    <w:rsid w:val="004824F5"/>
     <w:tblPr>
       <w:tblStyleRowBandSize w:val="1"/>
       <w:tblStyleColBandSize w:val="1"/>
@@ -5500,7 +5359,7 @@
     <w:name w:val="List Table 7 Colorful Accent 3"/>
     <w:basedOn w:val="Tablanormal"/>
     <w:uiPriority w:val="52"/>
-    <w:rsid w:val="005F1DDF"/>
+    <w:rsid w:val="004824F5"/>
     <w:rPr>
       <w:color w:val="76923C" w:themeColor="accent3" w:themeShade="BF"/>
     </w:rPr>
@@ -6072,15 +5931,9 @@
   <ds:schemaRefs>
     <ds:schemaRef ds:uri="http://schemas.microsoft.com/office/2006/metadata/contentType"/>
     <ds:schemaRef ds:uri="http://schemas.microsoft.com/office/2006/metadata/properties/metaAttributes"/>
+    <ds:schemaRef ds:uri="http://www.w3.org/2000/xmlns/"/>
     <ds:schemaRef ds:uri="http://www.w3.org/2001/XMLSchema"/>
-    <ds:schemaRef ds:uri="http://schemas.microsoft.com/office/2006/metadata/properties"/>
     <ds:schemaRef ds:uri="0d7b1af6-03d7-4553-86f4-7b8ada8147c7"/>
-    <ds:schemaRef ds:uri="http://schemas.microsoft.com/office/2006/documentManagement/types"/>
-    <ds:schemaRef ds:uri="http://schemas.microsoft.com/office/infopath/2007/PartnerControls"/>
-    <ds:schemaRef ds:uri="http://schemas.openxmlformats.org/package/2006/metadata/core-properties"/>
-    <ds:schemaRef ds:uri="http://purl.org/dc/elements/1.1/"/>
-    <ds:schemaRef ds:uri="http://purl.org/dc/terms/"/>
-    <ds:schemaRef ds:uri="http://schemas.microsoft.com/internal/obd"/>
   </ds:schemaRefs>
 </ds:datastoreItem>
 </file>
@@ -6097,7 +5950,7 @@
 <ds:datastoreItem xmlns:ds="http://schemas.openxmlformats.org/officeDocument/2006/customXml" ds:itemID="{296812E3-E694-4D18-8186-EA90F86FB91E}">
   <ds:schemaRefs>
     <ds:schemaRef ds:uri="http://schemas.microsoft.com/office/2006/metadata/properties"/>
-    <ds:schemaRef ds:uri="http://schemas.microsoft.com/office/infopath/2007/PartnerControls"/>
+    <ds:schemaRef ds:uri="http://www.w3.org/2000/xmlns/"/>
   </ds:schemaRefs>
 </ds:datastoreItem>
 </file>
@@ -6106,6 +5959,7 @@
 <ds:datastoreItem xmlns:ds="http://schemas.openxmlformats.org/officeDocument/2006/customXml" ds:itemID="{738A28AD-8CF1-497F-AF88-13A297CDAD0A}">
   <ds:schemaRefs>
     <ds:schemaRef ds:uri="http://schemas.openxmlformats.org/officeDocument/2006/bibliography"/>
+    <ds:schemaRef ds:uri="http://www.w3.org/2000/xmlns/"/>
   </ds:schemaRefs>
 </ds:datastoreItem>
 </file>
</xml_diff>